<commit_message>
complete course git basics
</commit_message>
<xml_diff>
--- a/git.docx
+++ b/git.docx
@@ -2,6 +2,37 @@
 <file path=word/document.xml><?xml version="1.0" encoding="utf-8"?>
 <w:document xmlns:wpc="http://schemas.microsoft.com/office/word/2010/wordprocessingCanvas" xmlns:cx="http://schemas.microsoft.com/office/drawing/2014/chartex" xmlns:cx1="http://schemas.microsoft.com/office/drawing/2015/9/8/chartex" xmlns:cx2="http://schemas.microsoft.com/office/drawing/2015/10/21/chartex" xmlns:cx3="http://schemas.microsoft.com/office/drawing/2016/5/9/chartex" xmlns:cx4="http://schemas.microsoft.com/office/drawing/2016/5/10/chartex" xmlns:cx5="http://schemas.microsoft.com/office/drawing/2016/5/11/chartex" xmlns:cx6="http://schemas.microsoft.com/office/drawing/2016/5/12/chartex" xmlns:cx7="http://schemas.microsoft.com/office/drawing/2016/5/13/chartex" xmlns:cx8="http://schemas.microsoft.com/office/drawing/2016/5/14/chartex" xmlns:mc="http://schemas.openxmlformats.org/markup-compatibility/2006" xmlns:aink="http://schemas.microsoft.com/office/drawing/2016/ink" xmlns:am3d="http://schemas.microsoft.com/office/drawing/2017/model3d" xmlns:o="urn:schemas-microsoft-com:office:office" xmlns:r="http://schemas.openxmlformats.org/officeDocument/2006/relationships" xmlns:m="http://schemas.openxmlformats.org/officeDocument/2006/math" xmlns:v="urn:schemas-microsoft-com:vml" xmlns:wp14="http://schemas.microsoft.com/office/word/2010/wordprocessingDrawing" xmlns:wp="http://schemas.openxmlformats.org/drawingml/2006/wordprocessingDrawing" xmlns:w10="urn:schemas-microsoft-com:office:word" xmlns:w="http://schemas.openxmlformats.org/wordprocessingml/2006/main" xmlns:w14="http://schemas.microsoft.com/office/word/2010/wordml" xmlns:w15="http://schemas.microsoft.com/office/word/2012/wordml" xmlns:w16cex="http://schemas.microsoft.com/office/word/2018/wordml/cex" xmlns:w16cid="http://schemas.microsoft.com/office/word/2016/wordml/cid" xmlns:w16="http://schemas.microsoft.com/office/word/2018/wordml" xmlns:w16sdtdh="http://schemas.microsoft.com/office/word/2020/wordml/sdtdatahash" xmlns:w16se="http://schemas.microsoft.com/office/word/2015/wordml/symex" xmlns:wpg="http://schemas.microsoft.com/office/word/2010/wordprocessingGroup" xmlns:wpi="http://schemas.microsoft.com/office/word/2010/wordprocessingInk" xmlns:wne="http://schemas.microsoft.com/office/word/2006/wordml" xmlns:wps="http://schemas.microsoft.com/office/word/2010/wordprocessingShape" mc:Ignorable="w14 w15 w16se w16cid w16 w16cex w16sdtdh wp14">
   <w:body>
+    <w:p>
+      <w:pPr>
+        <w:rPr>
+          <w:rFonts w:ascii="Arial" w:hAnsi="Arial" w:cs="Arial"/>
+          <w:sz w:val="28"/>
+          <w:szCs w:val="28"/>
+          <w:lang w:val="vi-VN"/>
+        </w:rPr>
+      </w:pPr>
+      <w:r>
+        <w:rPr>
+          <w:rFonts w:ascii="Arial" w:hAnsi="Arial" w:cs="Arial"/>
+          <w:sz w:val="28"/>
+          <w:szCs w:val="28"/>
+          <w:lang w:val="vi-VN"/>
+        </w:rPr>
+        <w:t>Khóa học git và github:</w:t>
+      </w:r>
+      <w:r>
+        <w:t xml:space="preserve"> </w:t>
+      </w:r>
+      <w:r>
+        <w:rPr>
+          <w:rFonts w:ascii="Arial" w:hAnsi="Arial" w:cs="Arial"/>
+          <w:sz w:val="28"/>
+          <w:szCs w:val="28"/>
+          <w:lang w:val="vi-VN"/>
+        </w:rPr>
+        <w:t>https://www.youtube.com/playlist?list=PLncHg6Kn2JT6nWS9MRjSnt6Z-9Rj0pAlo</w:t>
+      </w:r>
+    </w:p>
     <w:p>
       <w:pPr>
         <w:rPr>
@@ -2256,6 +2287,7 @@
       <w:r>
         <w:rPr>
           <w:rFonts w:ascii="Arial" w:hAnsi="Arial" w:cs="Arial"/>
+          <w:noProof/>
           <w:sz w:val="28"/>
           <w:szCs w:val="28"/>
           <w:lang w:val="vi-VN"/>
@@ -2311,6 +2343,7 @@
       <w:r>
         <w:rPr>
           <w:rFonts w:ascii="Arial" w:hAnsi="Arial" w:cs="Arial"/>
+          <w:noProof/>
           <w:sz w:val="28"/>
           <w:szCs w:val="28"/>
           <w:lang w:val="vi-VN"/>
@@ -2369,6 +2402,752 @@
           <w:lang w:val="vi-VN"/>
         </w:rPr>
         <w:t>Sau đó 1 thằng khác nó muốn là thêm chức năng nhưng không biết sao nó bị lỗi (đây chỉ là trường hợp ví dụ). Và code lỗi này nó đã push lên github rồi</w:t>
+      </w:r>
+    </w:p>
+    <w:p>
+      <w:pPr>
+        <w:jc w:val="center"/>
+        <w:rPr>
+          <w:rFonts w:ascii="Arial" w:hAnsi="Arial" w:cs="Arial"/>
+          <w:sz w:val="28"/>
+          <w:szCs w:val="28"/>
+          <w:lang w:val="vi-VN"/>
+        </w:rPr>
+      </w:pPr>
+      <w:r>
+        <w:rPr>
+          <w:rFonts w:ascii="Arial" w:hAnsi="Arial" w:cs="Arial"/>
+          <w:noProof/>
+          <w:sz w:val="28"/>
+          <w:szCs w:val="28"/>
+          <w:lang w:val="vi-VN"/>
+        </w:rPr>
+        <w:lastRenderedPageBreak/>
+        <w:drawing>
+          <wp:inline distT="0" distB="0" distL="0" distR="0" wp14:anchorId="4A7AB2D0" wp14:editId="602AB1A6">
+            <wp:extent cx="4867954" cy="3057952"/>
+            <wp:effectExtent l="0" t="0" r="0" b="9525"/>
+            <wp:docPr id="5" name="Picture 5"/>
+            <wp:cNvGraphicFramePr>
+              <a:graphicFrameLocks xmlns:a="http://schemas.openxmlformats.org/drawingml/2006/main" noChangeAspect="1"/>
+            </wp:cNvGraphicFramePr>
+            <a:graphic xmlns:a="http://schemas.openxmlformats.org/drawingml/2006/main">
+              <a:graphicData uri="http://schemas.openxmlformats.org/drawingml/2006/picture">
+                <pic:pic xmlns:pic="http://schemas.openxmlformats.org/drawingml/2006/picture">
+                  <pic:nvPicPr>
+                    <pic:cNvPr id="1" name=""/>
+                    <pic:cNvPicPr/>
+                  </pic:nvPicPr>
+                  <pic:blipFill>
+                    <a:blip r:embed="rId10"/>
+                    <a:stretch>
+                      <a:fillRect/>
+                    </a:stretch>
+                  </pic:blipFill>
+                  <pic:spPr>
+                    <a:xfrm>
+                      <a:off x="0" y="0"/>
+                      <a:ext cx="4867954" cy="3057952"/>
+                    </a:xfrm>
+                    <a:prstGeom prst="rect">
+                      <a:avLst/>
+                    </a:prstGeom>
+                  </pic:spPr>
+                </pic:pic>
+              </a:graphicData>
+            </a:graphic>
+          </wp:inline>
+        </w:drawing>
+      </w:r>
+    </w:p>
+    <w:p>
+      <w:pPr>
+        <w:rPr>
+          <w:rFonts w:ascii="Arial" w:hAnsi="Arial" w:cs="Arial"/>
+          <w:sz w:val="28"/>
+          <w:szCs w:val="28"/>
+          <w:lang w:val="vi-VN"/>
+        </w:rPr>
+      </w:pPr>
+      <w:r>
+        <w:rPr>
+          <w:rFonts w:ascii="Arial" w:hAnsi="Arial" w:cs="Arial"/>
+          <w:sz w:val="28"/>
+          <w:szCs w:val="28"/>
+          <w:lang w:val="vi-VN"/>
+        </w:rPr>
+        <w:t>Tiếp theo nhân viên 1 sửa lỗi cho nhân viên 2 (chưa push lên github)</w:t>
+      </w:r>
+    </w:p>
+    <w:p>
+      <w:pPr>
+        <w:jc w:val="center"/>
+        <w:rPr>
+          <w:rFonts w:ascii="Arial" w:hAnsi="Arial" w:cs="Arial"/>
+          <w:sz w:val="28"/>
+          <w:szCs w:val="28"/>
+          <w:lang w:val="vi-VN"/>
+        </w:rPr>
+      </w:pPr>
+      <w:r>
+        <w:rPr>
+          <w:rFonts w:ascii="Arial" w:hAnsi="Arial" w:cs="Arial"/>
+          <w:noProof/>
+          <w:sz w:val="28"/>
+          <w:szCs w:val="28"/>
+          <w:lang w:val="vi-VN"/>
+        </w:rPr>
+        <w:drawing>
+          <wp:inline distT="0" distB="0" distL="0" distR="0" wp14:anchorId="6CBC63EB" wp14:editId="12522F7A">
+            <wp:extent cx="3943900" cy="1876687"/>
+            <wp:effectExtent l="0" t="0" r="0" b="9525"/>
+            <wp:docPr id="6" name="Picture 6"/>
+            <wp:cNvGraphicFramePr>
+              <a:graphicFrameLocks xmlns:a="http://schemas.openxmlformats.org/drawingml/2006/main" noChangeAspect="1"/>
+            </wp:cNvGraphicFramePr>
+            <a:graphic xmlns:a="http://schemas.openxmlformats.org/drawingml/2006/main">
+              <a:graphicData uri="http://schemas.openxmlformats.org/drawingml/2006/picture">
+                <pic:pic xmlns:pic="http://schemas.openxmlformats.org/drawingml/2006/picture">
+                  <pic:nvPicPr>
+                    <pic:cNvPr id="1" name=""/>
+                    <pic:cNvPicPr/>
+                  </pic:nvPicPr>
+                  <pic:blipFill>
+                    <a:blip r:embed="rId11"/>
+                    <a:stretch>
+                      <a:fillRect/>
+                    </a:stretch>
+                  </pic:blipFill>
+                  <pic:spPr>
+                    <a:xfrm>
+                      <a:off x="0" y="0"/>
+                      <a:ext cx="3943900" cy="1876687"/>
+                    </a:xfrm>
+                    <a:prstGeom prst="rect">
+                      <a:avLst/>
+                    </a:prstGeom>
+                  </pic:spPr>
+                </pic:pic>
+              </a:graphicData>
+            </a:graphic>
+          </wp:inline>
+        </w:drawing>
+      </w:r>
+    </w:p>
+    <w:p>
+      <w:pPr>
+        <w:rPr>
+          <w:rFonts w:ascii="Arial" w:hAnsi="Arial" w:cs="Arial"/>
+          <w:sz w:val="28"/>
+          <w:szCs w:val="28"/>
+          <w:lang w:val="vi-VN"/>
+        </w:rPr>
+      </w:pPr>
+      <w:r>
+        <w:rPr>
+          <w:rFonts w:ascii="Arial" w:hAnsi="Arial" w:cs="Arial"/>
+          <w:sz w:val="28"/>
+          <w:szCs w:val="28"/>
+          <w:lang w:val="vi-VN"/>
+        </w:rPr>
+        <w:t>Nhân viên 1 đẩy code lên github</w:t>
+      </w:r>
+    </w:p>
+    <w:p>
+      <w:pPr>
+        <w:rPr>
+          <w:rFonts w:ascii="Arial" w:hAnsi="Arial" w:cs="Arial"/>
+          <w:sz w:val="28"/>
+          <w:szCs w:val="28"/>
+          <w:lang w:val="vi-VN"/>
+        </w:rPr>
+      </w:pPr>
+      <w:r>
+        <w:rPr>
+          <w:rFonts w:ascii="Arial" w:hAnsi="Arial" w:cs="Arial"/>
+          <w:sz w:val="28"/>
+          <w:szCs w:val="28"/>
+          <w:lang w:val="vi-VN"/>
+        </w:rPr>
+        <w:t>Kiểm tra git status</w:t>
+      </w:r>
+    </w:p>
+    <w:p>
+      <w:pPr>
+        <w:rPr>
+          <w:rFonts w:ascii="Arial" w:hAnsi="Arial" w:cs="Arial"/>
+          <w:sz w:val="28"/>
+          <w:szCs w:val="28"/>
+          <w:lang w:val="vi-VN"/>
+        </w:rPr>
+      </w:pPr>
+      <w:r>
+        <w:rPr>
+          <w:rFonts w:ascii="Arial" w:hAnsi="Arial" w:cs="Arial"/>
+          <w:noProof/>
+          <w:sz w:val="28"/>
+          <w:szCs w:val="28"/>
+          <w:lang w:val="vi-VN"/>
+        </w:rPr>
+        <w:lastRenderedPageBreak/>
+        <w:drawing>
+          <wp:inline distT="0" distB="0" distL="0" distR="0" wp14:anchorId="5F10AFFA" wp14:editId="31A9F44C">
+            <wp:extent cx="5943600" cy="3588385"/>
+            <wp:effectExtent l="0" t="0" r="0" b="0"/>
+            <wp:docPr id="7" name="Picture 7"/>
+            <wp:cNvGraphicFramePr>
+              <a:graphicFrameLocks xmlns:a="http://schemas.openxmlformats.org/drawingml/2006/main" noChangeAspect="1"/>
+            </wp:cNvGraphicFramePr>
+            <a:graphic xmlns:a="http://schemas.openxmlformats.org/drawingml/2006/main">
+              <a:graphicData uri="http://schemas.openxmlformats.org/drawingml/2006/picture">
+                <pic:pic xmlns:pic="http://schemas.openxmlformats.org/drawingml/2006/picture">
+                  <pic:nvPicPr>
+                    <pic:cNvPr id="1" name=""/>
+                    <pic:cNvPicPr/>
+                  </pic:nvPicPr>
+                  <pic:blipFill>
+                    <a:blip r:embed="rId12"/>
+                    <a:stretch>
+                      <a:fillRect/>
+                    </a:stretch>
+                  </pic:blipFill>
+                  <pic:spPr>
+                    <a:xfrm>
+                      <a:off x="0" y="0"/>
+                      <a:ext cx="5943600" cy="3588385"/>
+                    </a:xfrm>
+                    <a:prstGeom prst="rect">
+                      <a:avLst/>
+                    </a:prstGeom>
+                  </pic:spPr>
+                </pic:pic>
+              </a:graphicData>
+            </a:graphic>
+          </wp:inline>
+        </w:drawing>
+      </w:r>
+    </w:p>
+    <w:p>
+      <w:pPr>
+        <w:rPr>
+          <w:rFonts w:ascii="Arial" w:hAnsi="Arial" w:cs="Arial"/>
+          <w:sz w:val="28"/>
+          <w:szCs w:val="28"/>
+          <w:lang w:val="vi-VN"/>
+        </w:rPr>
+      </w:pPr>
+    </w:p>
+    <w:p>
+      <w:pPr>
+        <w:rPr>
+          <w:rFonts w:ascii="Arial" w:hAnsi="Arial" w:cs="Arial"/>
+          <w:sz w:val="28"/>
+          <w:szCs w:val="28"/>
+          <w:lang w:val="vi-VN"/>
+        </w:rPr>
+      </w:pPr>
+      <w:r>
+        <w:rPr>
+          <w:rFonts w:ascii="Arial" w:hAnsi="Arial" w:cs="Arial"/>
+          <w:sz w:val="28"/>
+          <w:szCs w:val="28"/>
+          <w:lang w:val="vi-VN"/>
+        </w:rPr>
+        <w:t>Sau khi thực hiện các thao tác đẩy code lên thì nó sẽ thông báo là bị lỗi</w:t>
+      </w:r>
+    </w:p>
+    <w:p>
+      <w:pPr>
+        <w:rPr>
+          <w:rFonts w:ascii="Arial" w:hAnsi="Arial" w:cs="Arial"/>
+          <w:sz w:val="28"/>
+          <w:szCs w:val="28"/>
+          <w:lang w:val="vi-VN"/>
+        </w:rPr>
+      </w:pPr>
+      <w:r>
+        <w:rPr>
+          <w:rFonts w:ascii="Arial" w:hAnsi="Arial" w:cs="Arial"/>
+          <w:noProof/>
+          <w:sz w:val="28"/>
+          <w:szCs w:val="28"/>
+          <w:lang w:val="vi-VN"/>
+        </w:rPr>
+        <w:drawing>
+          <wp:inline distT="0" distB="0" distL="0" distR="0" wp14:anchorId="40FD5E3E" wp14:editId="4F002118">
+            <wp:extent cx="5943600" cy="3573780"/>
+            <wp:effectExtent l="0" t="0" r="0" b="7620"/>
+            <wp:docPr id="8" name="Picture 8"/>
+            <wp:cNvGraphicFramePr>
+              <a:graphicFrameLocks xmlns:a="http://schemas.openxmlformats.org/drawingml/2006/main" noChangeAspect="1"/>
+            </wp:cNvGraphicFramePr>
+            <a:graphic xmlns:a="http://schemas.openxmlformats.org/drawingml/2006/main">
+              <a:graphicData uri="http://schemas.openxmlformats.org/drawingml/2006/picture">
+                <pic:pic xmlns:pic="http://schemas.openxmlformats.org/drawingml/2006/picture">
+                  <pic:nvPicPr>
+                    <pic:cNvPr id="1" name=""/>
+                    <pic:cNvPicPr/>
+                  </pic:nvPicPr>
+                  <pic:blipFill>
+                    <a:blip r:embed="rId13"/>
+                    <a:stretch>
+                      <a:fillRect/>
+                    </a:stretch>
+                  </pic:blipFill>
+                  <pic:spPr>
+                    <a:xfrm>
+                      <a:off x="0" y="0"/>
+                      <a:ext cx="5943600" cy="3573780"/>
+                    </a:xfrm>
+                    <a:prstGeom prst="rect">
+                      <a:avLst/>
+                    </a:prstGeom>
+                  </pic:spPr>
+                </pic:pic>
+              </a:graphicData>
+            </a:graphic>
+          </wp:inline>
+        </w:drawing>
+      </w:r>
+    </w:p>
+    <w:p>
+      <w:pPr>
+        <w:rPr>
+          <w:rFonts w:ascii="Arial" w:hAnsi="Arial" w:cs="Arial"/>
+          <w:sz w:val="28"/>
+          <w:szCs w:val="28"/>
+          <w:lang w:val="vi-VN"/>
+        </w:rPr>
+      </w:pPr>
+      <w:r>
+        <w:rPr>
+          <w:rFonts w:ascii="Arial" w:hAnsi="Arial" w:cs="Arial"/>
+          <w:sz w:val="28"/>
+          <w:szCs w:val="28"/>
+          <w:lang w:val="vi-VN"/>
+        </w:rPr>
+        <w:lastRenderedPageBreak/>
+        <w:t>Gặp trường hợp này nó sẽ yêu cầu mình sửa sai bằng git pull</w:t>
+      </w:r>
+    </w:p>
+    <w:p>
+      <w:pPr>
+        <w:rPr>
+          <w:rFonts w:ascii="Arial" w:hAnsi="Arial" w:cs="Arial"/>
+          <w:sz w:val="28"/>
+          <w:szCs w:val="28"/>
+          <w:lang w:val="vi-VN"/>
+        </w:rPr>
+      </w:pPr>
+      <w:r>
+        <w:rPr>
+          <w:rFonts w:ascii="Arial" w:hAnsi="Arial" w:cs="Arial"/>
+          <w:noProof/>
+          <w:sz w:val="28"/>
+          <w:szCs w:val="28"/>
+          <w:lang w:val="vi-VN"/>
+        </w:rPr>
+        <w:drawing>
+          <wp:inline distT="0" distB="0" distL="0" distR="0" wp14:anchorId="67615E9B" wp14:editId="52FC858D">
+            <wp:extent cx="5943600" cy="3646170"/>
+            <wp:effectExtent l="0" t="0" r="0" b="0"/>
+            <wp:docPr id="9" name="Picture 9"/>
+            <wp:cNvGraphicFramePr>
+              <a:graphicFrameLocks xmlns:a="http://schemas.openxmlformats.org/drawingml/2006/main" noChangeAspect="1"/>
+            </wp:cNvGraphicFramePr>
+            <a:graphic xmlns:a="http://schemas.openxmlformats.org/drawingml/2006/main">
+              <a:graphicData uri="http://schemas.openxmlformats.org/drawingml/2006/picture">
+                <pic:pic xmlns:pic="http://schemas.openxmlformats.org/drawingml/2006/picture">
+                  <pic:nvPicPr>
+                    <pic:cNvPr id="1" name=""/>
+                    <pic:cNvPicPr/>
+                  </pic:nvPicPr>
+                  <pic:blipFill>
+                    <a:blip r:embed="rId14"/>
+                    <a:stretch>
+                      <a:fillRect/>
+                    </a:stretch>
+                  </pic:blipFill>
+                  <pic:spPr>
+                    <a:xfrm>
+                      <a:off x="0" y="0"/>
+                      <a:ext cx="5943600" cy="3646170"/>
+                    </a:xfrm>
+                    <a:prstGeom prst="rect">
+                      <a:avLst/>
+                    </a:prstGeom>
+                  </pic:spPr>
+                </pic:pic>
+              </a:graphicData>
+            </a:graphic>
+          </wp:inline>
+        </w:drawing>
+      </w:r>
+    </w:p>
+    <w:p>
+      <w:pPr>
+        <w:rPr>
+          <w:rFonts w:ascii="Arial" w:hAnsi="Arial" w:cs="Arial"/>
+          <w:sz w:val="28"/>
+          <w:szCs w:val="28"/>
+          <w:lang w:val="vi-VN"/>
+        </w:rPr>
+      </w:pPr>
+      <w:r>
+        <w:rPr>
+          <w:rFonts w:ascii="Arial" w:hAnsi="Arial" w:cs="Arial"/>
+          <w:sz w:val="28"/>
+          <w:szCs w:val="28"/>
+          <w:lang w:val="vi-VN"/>
+        </w:rPr>
+        <w:t xml:space="preserve">Thực hiện xong nó sẽ hiện cái thông báo này và nó cho biết là lỗi ở đâu nhìn ở chỗ để biết file cần sửa </w:t>
+      </w:r>
+    </w:p>
+    <w:p>
+      <w:pPr>
+        <w:rPr>
+          <w:rFonts w:ascii="Arial" w:hAnsi="Arial" w:cs="Arial"/>
+          <w:sz w:val="28"/>
+          <w:szCs w:val="28"/>
+          <w:lang w:val="vi-VN"/>
+        </w:rPr>
+      </w:pPr>
+      <w:r>
+        <w:rPr>
+          <w:rFonts w:ascii="Arial" w:hAnsi="Arial" w:cs="Arial"/>
+          <w:sz w:val="28"/>
+          <w:szCs w:val="28"/>
+          <w:lang w:val="vi-VN"/>
+        </w:rPr>
+        <w:t>CONFLICT (content): Merge conflict in README.md</w:t>
+      </w:r>
+    </w:p>
+    <w:p>
+      <w:pPr>
+        <w:rPr>
+          <w:rFonts w:ascii="Arial" w:hAnsi="Arial" w:cs="Arial"/>
+          <w:sz w:val="28"/>
+          <w:szCs w:val="28"/>
+          <w:lang w:val="vi-VN"/>
+        </w:rPr>
+      </w:pPr>
+    </w:p>
+    <w:p>
+      <w:pPr>
+        <w:rPr>
+          <w:rFonts w:ascii="Arial" w:hAnsi="Arial" w:cs="Arial"/>
+          <w:sz w:val="28"/>
+          <w:szCs w:val="28"/>
+          <w:lang w:val="vi-VN"/>
+        </w:rPr>
+      </w:pPr>
+      <w:r>
+        <w:rPr>
+          <w:rFonts w:ascii="Arial" w:hAnsi="Arial" w:cs="Arial"/>
+          <w:sz w:val="28"/>
+          <w:szCs w:val="28"/>
+          <w:lang w:val="vi-VN"/>
+        </w:rPr>
+        <w:t>Chú ý sau khi thực hiện xong nhánh của mình không còn chỉ là master nữa chuyển sang (master|MERGING)</w:t>
+      </w:r>
+    </w:p>
+    <w:p>
+      <w:pPr>
+        <w:rPr>
+          <w:rFonts w:ascii="Arial" w:hAnsi="Arial" w:cs="Arial"/>
+          <w:sz w:val="28"/>
+          <w:szCs w:val="28"/>
+          <w:lang w:val="vi-VN"/>
+        </w:rPr>
+      </w:pPr>
+      <w:r>
+        <w:rPr>
+          <w:rFonts w:ascii="Arial" w:hAnsi="Arial" w:cs="Arial"/>
+          <w:sz w:val="28"/>
+          <w:szCs w:val="28"/>
+          <w:lang w:val="vi-VN"/>
+        </w:rPr>
+        <w:t>Sau đó chúng ta vào file bị lỗi và mở lên</w:t>
+      </w:r>
+    </w:p>
+    <w:p>
+      <w:pPr>
+        <w:jc w:val="center"/>
+        <w:rPr>
+          <w:rFonts w:ascii="Arial" w:hAnsi="Arial" w:cs="Arial"/>
+          <w:sz w:val="28"/>
+          <w:szCs w:val="28"/>
+          <w:lang w:val="vi-VN"/>
+        </w:rPr>
+      </w:pPr>
+      <w:r>
+        <w:rPr>
+          <w:rFonts w:ascii="Arial" w:hAnsi="Arial" w:cs="Arial"/>
+          <w:noProof/>
+          <w:sz w:val="28"/>
+          <w:szCs w:val="28"/>
+          <w:lang w:val="vi-VN"/>
+        </w:rPr>
+        <w:lastRenderedPageBreak/>
+        <w:drawing>
+          <wp:inline distT="0" distB="0" distL="0" distR="0" wp14:anchorId="0002B55D" wp14:editId="02F46A42">
+            <wp:extent cx="5449060" cy="2857899"/>
+            <wp:effectExtent l="0" t="0" r="0" b="0"/>
+            <wp:docPr id="10" name="Picture 10"/>
+            <wp:cNvGraphicFramePr>
+              <a:graphicFrameLocks xmlns:a="http://schemas.openxmlformats.org/drawingml/2006/main" noChangeAspect="1"/>
+            </wp:cNvGraphicFramePr>
+            <a:graphic xmlns:a="http://schemas.openxmlformats.org/drawingml/2006/main">
+              <a:graphicData uri="http://schemas.openxmlformats.org/drawingml/2006/picture">
+                <pic:pic xmlns:pic="http://schemas.openxmlformats.org/drawingml/2006/picture">
+                  <pic:nvPicPr>
+                    <pic:cNvPr id="1" name=""/>
+                    <pic:cNvPicPr/>
+                  </pic:nvPicPr>
+                  <pic:blipFill>
+                    <a:blip r:embed="rId15"/>
+                    <a:stretch>
+                      <a:fillRect/>
+                    </a:stretch>
+                  </pic:blipFill>
+                  <pic:spPr>
+                    <a:xfrm>
+                      <a:off x="0" y="0"/>
+                      <a:ext cx="5449060" cy="2857899"/>
+                    </a:xfrm>
+                    <a:prstGeom prst="rect">
+                      <a:avLst/>
+                    </a:prstGeom>
+                  </pic:spPr>
+                </pic:pic>
+              </a:graphicData>
+            </a:graphic>
+          </wp:inline>
+        </w:drawing>
+      </w:r>
+    </w:p>
+    <w:p>
+      <w:pPr>
+        <w:rPr>
+          <w:rFonts w:ascii="Arial" w:hAnsi="Arial" w:cs="Arial"/>
+          <w:sz w:val="28"/>
+          <w:szCs w:val="28"/>
+          <w:lang w:val="vi-VN"/>
+        </w:rPr>
+      </w:pPr>
+      <w:r>
+        <w:rPr>
+          <w:rFonts w:ascii="Arial" w:hAnsi="Arial" w:cs="Arial"/>
+          <w:sz w:val="28"/>
+          <w:szCs w:val="28"/>
+          <w:lang w:val="vi-VN"/>
+        </w:rPr>
+        <w:t>Nhìn vào đây để sửa là xóa các ký tự đặc biệt và code cũ là được</w:t>
+      </w:r>
+    </w:p>
+    <w:p>
+      <w:pPr>
+        <w:jc w:val="center"/>
+        <w:rPr>
+          <w:rFonts w:ascii="Arial" w:hAnsi="Arial" w:cs="Arial"/>
+          <w:sz w:val="28"/>
+          <w:szCs w:val="28"/>
+          <w:lang w:val="vi-VN"/>
+        </w:rPr>
+      </w:pPr>
+      <w:r>
+        <w:rPr>
+          <w:rFonts w:ascii="Arial" w:hAnsi="Arial" w:cs="Arial"/>
+          <w:noProof/>
+          <w:sz w:val="28"/>
+          <w:szCs w:val="28"/>
+          <w:lang w:val="vi-VN"/>
+        </w:rPr>
+        <w:drawing>
+          <wp:inline distT="0" distB="0" distL="0" distR="0" wp14:anchorId="55A8B6CB" wp14:editId="447965D5">
+            <wp:extent cx="4220164" cy="1867161"/>
+            <wp:effectExtent l="0" t="0" r="0" b="0"/>
+            <wp:docPr id="11" name="Picture 11"/>
+            <wp:cNvGraphicFramePr>
+              <a:graphicFrameLocks xmlns:a="http://schemas.openxmlformats.org/drawingml/2006/main" noChangeAspect="1"/>
+            </wp:cNvGraphicFramePr>
+            <a:graphic xmlns:a="http://schemas.openxmlformats.org/drawingml/2006/main">
+              <a:graphicData uri="http://schemas.openxmlformats.org/drawingml/2006/picture">
+                <pic:pic xmlns:pic="http://schemas.openxmlformats.org/drawingml/2006/picture">
+                  <pic:nvPicPr>
+                    <pic:cNvPr id="1" name=""/>
+                    <pic:cNvPicPr/>
+                  </pic:nvPicPr>
+                  <pic:blipFill>
+                    <a:blip r:embed="rId16"/>
+                    <a:stretch>
+                      <a:fillRect/>
+                    </a:stretch>
+                  </pic:blipFill>
+                  <pic:spPr>
+                    <a:xfrm>
+                      <a:off x="0" y="0"/>
+                      <a:ext cx="4220164" cy="1867161"/>
+                    </a:xfrm>
+                    <a:prstGeom prst="rect">
+                      <a:avLst/>
+                    </a:prstGeom>
+                  </pic:spPr>
+                </pic:pic>
+              </a:graphicData>
+            </a:graphic>
+          </wp:inline>
+        </w:drawing>
+      </w:r>
+    </w:p>
+    <w:p>
+      <w:pPr>
+        <w:rPr>
+          <w:rFonts w:ascii="Arial" w:hAnsi="Arial" w:cs="Arial"/>
+          <w:sz w:val="28"/>
+          <w:szCs w:val="28"/>
+          <w:lang w:val="vi-VN"/>
+        </w:rPr>
+      </w:pPr>
+      <w:r>
+        <w:rPr>
+          <w:rFonts w:ascii="Arial" w:hAnsi="Arial" w:cs="Arial"/>
+          <w:sz w:val="28"/>
+          <w:szCs w:val="28"/>
+          <w:lang w:val="vi-VN"/>
+        </w:rPr>
+        <w:t>Đây là nội dung chúng ta muốn sửa và sau đó chúng ta đẩy lên github như bình thường</w:t>
+      </w:r>
+    </w:p>
+    <w:p>
+      <w:pPr>
+        <w:jc w:val="center"/>
+        <w:rPr>
+          <w:rFonts w:ascii="Arial" w:hAnsi="Arial" w:cs="Arial"/>
+          <w:sz w:val="28"/>
+          <w:szCs w:val="28"/>
+          <w:lang w:val="vi-VN"/>
+        </w:rPr>
+      </w:pPr>
+      <w:r>
+        <w:rPr>
+          <w:rFonts w:ascii="Arial" w:hAnsi="Arial" w:cs="Arial"/>
+          <w:noProof/>
+          <w:sz w:val="28"/>
+          <w:szCs w:val="28"/>
+          <w:lang w:val="vi-VN"/>
+        </w:rPr>
+        <w:lastRenderedPageBreak/>
+        <w:drawing>
+          <wp:inline distT="0" distB="0" distL="0" distR="0" wp14:anchorId="1D5492A0" wp14:editId="4E2AA05B">
+            <wp:extent cx="5943600" cy="5389245"/>
+            <wp:effectExtent l="0" t="0" r="0" b="1905"/>
+            <wp:docPr id="12" name="Picture 12"/>
+            <wp:cNvGraphicFramePr>
+              <a:graphicFrameLocks xmlns:a="http://schemas.openxmlformats.org/drawingml/2006/main" noChangeAspect="1"/>
+            </wp:cNvGraphicFramePr>
+            <a:graphic xmlns:a="http://schemas.openxmlformats.org/drawingml/2006/main">
+              <a:graphicData uri="http://schemas.openxmlformats.org/drawingml/2006/picture">
+                <pic:pic xmlns:pic="http://schemas.openxmlformats.org/drawingml/2006/picture">
+                  <pic:nvPicPr>
+                    <pic:cNvPr id="1" name=""/>
+                    <pic:cNvPicPr/>
+                  </pic:nvPicPr>
+                  <pic:blipFill>
+                    <a:blip r:embed="rId17"/>
+                    <a:stretch>
+                      <a:fillRect/>
+                    </a:stretch>
+                  </pic:blipFill>
+                  <pic:spPr>
+                    <a:xfrm>
+                      <a:off x="0" y="0"/>
+                      <a:ext cx="5943600" cy="5389245"/>
+                    </a:xfrm>
+                    <a:prstGeom prst="rect">
+                      <a:avLst/>
+                    </a:prstGeom>
+                  </pic:spPr>
+                </pic:pic>
+              </a:graphicData>
+            </a:graphic>
+          </wp:inline>
+        </w:drawing>
+      </w:r>
+    </w:p>
+    <w:p>
+      <w:pPr>
+        <w:rPr>
+          <w:rFonts w:ascii="Arial" w:hAnsi="Arial" w:cs="Arial"/>
+          <w:sz w:val="28"/>
+          <w:szCs w:val="28"/>
+          <w:lang w:val="vi-VN"/>
+        </w:rPr>
+      </w:pPr>
+      <w:r>
+        <w:rPr>
+          <w:rFonts w:ascii="Arial" w:hAnsi="Arial" w:cs="Arial"/>
+          <w:sz w:val="28"/>
+          <w:szCs w:val="28"/>
+          <w:lang w:val="vi-VN"/>
+        </w:rPr>
+        <w:t>Lên github xem lại file bị lỗi đã sửa xong</w:t>
+      </w:r>
+    </w:p>
+    <w:p>
+      <w:pPr>
+        <w:jc w:val="center"/>
+        <w:rPr>
+          <w:rFonts w:ascii="Arial" w:hAnsi="Arial" w:cs="Arial"/>
+          <w:sz w:val="28"/>
+          <w:szCs w:val="28"/>
+          <w:lang w:val="vi-VN"/>
+        </w:rPr>
+      </w:pPr>
+      <w:r>
+        <w:rPr>
+          <w:rFonts w:ascii="Arial" w:hAnsi="Arial" w:cs="Arial"/>
+          <w:noProof/>
+          <w:sz w:val="28"/>
+          <w:szCs w:val="28"/>
+          <w:lang w:val="vi-VN"/>
+        </w:rPr>
+        <w:lastRenderedPageBreak/>
+        <w:drawing>
+          <wp:inline distT="0" distB="0" distL="0" distR="0" wp14:anchorId="78EDDEEF" wp14:editId="588E627F">
+            <wp:extent cx="5039428" cy="3315163"/>
+            <wp:effectExtent l="0" t="0" r="0" b="0"/>
+            <wp:docPr id="13" name="Picture 13"/>
+            <wp:cNvGraphicFramePr>
+              <a:graphicFrameLocks xmlns:a="http://schemas.openxmlformats.org/drawingml/2006/main" noChangeAspect="1"/>
+            </wp:cNvGraphicFramePr>
+            <a:graphic xmlns:a="http://schemas.openxmlformats.org/drawingml/2006/main">
+              <a:graphicData uri="http://schemas.openxmlformats.org/drawingml/2006/picture">
+                <pic:pic xmlns:pic="http://schemas.openxmlformats.org/drawingml/2006/picture">
+                  <pic:nvPicPr>
+                    <pic:cNvPr id="1" name=""/>
+                    <pic:cNvPicPr/>
+                  </pic:nvPicPr>
+                  <pic:blipFill>
+                    <a:blip r:embed="rId18"/>
+                    <a:stretch>
+                      <a:fillRect/>
+                    </a:stretch>
+                  </pic:blipFill>
+                  <pic:spPr>
+                    <a:xfrm>
+                      <a:off x="0" y="0"/>
+                      <a:ext cx="5039428" cy="3315163"/>
+                    </a:xfrm>
+                    <a:prstGeom prst="rect">
+                      <a:avLst/>
+                    </a:prstGeom>
+                  </pic:spPr>
+                </pic:pic>
+              </a:graphicData>
+            </a:graphic>
+          </wp:inline>
+        </w:drawing>
       </w:r>
     </w:p>
     <w:sectPr>

</xml_diff>